<commit_message>
Fixed #526 ol balise rendered as ul.
</commit_message>
<xml_diff>
--- a/tests/org.obeonetwork.m2doc.html.tests/resources/html/ol/ol-expected-generation.docx
+++ b/tests/org.obeonetwork.m2doc.html.tests/resources/html/ol/ol-expected-generation.docx
@@ -417,7 +417,7 @@
       <w:pPr>
         <w:numPr>
           <w:ilvl w:val="1"/>
-          <w:numId w:val="10"/>
+          <w:numId w:val="11"/>
         </w:numPr>
       </w:pPr>
       <w:bookmarkStart w:id="0" w:name="_GoBack"/>
@@ -430,7 +430,7 @@
       <w:pPr>
         <w:numPr>
           <w:ilvl w:val="1"/>
-          <w:numId w:val="10"/>
+          <w:numId w:val="11"/>
         </w:numPr>
       </w:pPr>
       <w:bookmarkStart w:id="0" w:name="_GoBack"/>
@@ -443,7 +443,7 @@
       <w:pPr>
         <w:numPr>
           <w:ilvl w:val="1"/>
-          <w:numId w:val="10"/>
+          <w:numId w:val="11"/>
         </w:numPr>
       </w:pPr>
       <w:bookmarkStart w:id="0" w:name="_GoBack"/>
@@ -456,7 +456,7 @@
       <w:pPr>
         <w:numPr>
           <w:ilvl w:val="2"/>
-          <w:numId w:val="10"/>
+          <w:numId w:val="12"/>
         </w:numPr>
       </w:pPr>
       <w:bookmarkStart w:id="0" w:name="_GoBack"/>
@@ -469,7 +469,7 @@
       <w:pPr>
         <w:numPr>
           <w:ilvl w:val="2"/>
-          <w:numId w:val="10"/>
+          <w:numId w:val="12"/>
         </w:numPr>
       </w:pPr>
       <w:bookmarkStart w:id="0" w:name="_GoBack"/>
@@ -482,7 +482,7 @@
       <w:pPr>
         <w:numPr>
           <w:ilvl w:val="2"/>
-          <w:numId w:val="10"/>
+          <w:numId w:val="12"/>
         </w:numPr>
       </w:pPr>
       <w:bookmarkStart w:id="0" w:name="_GoBack"/>
@@ -640,6 +640,9 @@
         <w:ind w:hanging="360" w:left="720"/>
       </w:pPr>
     </w:lvl>
+  </w:abstractNum>
+  <w:abstractNum w:abstractNumId="10">
+    <w:multiLevelType w:val="hybridMultilevel"/>
     <w:lvl w:ilvl="1" w:tentative="1">
       <w:start w:val="1"/>
       <w:numFmt w:val="decimal"/>
@@ -649,6 +652,9 @@
         <w:ind w:hanging="360" w:left="1440"/>
       </w:pPr>
     </w:lvl>
+  </w:abstractNum>
+  <w:abstractNum w:abstractNumId="11">
+    <w:multiLevelType w:val="hybridMultilevel"/>
     <w:lvl w:ilvl="2" w:tentative="1">
       <w:start w:val="1"/>
       <w:numFmt w:val="decimal"/>
@@ -688,6 +694,12 @@
   </w:num>
   <w:num w:numId="10">
     <w:abstractNumId w:val="9"/>
+  </w:num>
+  <w:num w:numId="11">
+    <w:abstractNumId w:val="10"/>
+  </w:num>
+  <w:num w:numId="12">
+    <w:abstractNumId w:val="11"/>
   </w:num>
 </w:numbering>
 </file>

</xml_diff>